<commit_message>
v2.1 - demo in class
</commit_message>
<xml_diff>
--- a/gravity_guy_3D - part 1.docx
+++ b/gravity_guy_3D - part 1.docx
@@ -6,6 +6,8 @@
       <w:pPr>
         <w:jc w:val="left"/>
       </w:pPr>
+      <w:bookmarkStart w:id="0" w:name="_GoBack"/>
+      <w:bookmarkEnd w:id="0"/>
     </w:p>
     <w:p>
       <w:pPr>
@@ -319,7 +321,7 @@
         <w:rPr>
           <w:noProof/>
         </w:rPr>
-        <w:instrText xml:space="preserve"> PAGEREF _Toc255543494 \h </w:instrText>
+        <w:instrText xml:space="preserve"> PAGEREF _Toc255557371 \h </w:instrText>
       </w:r>
       <w:r>
         <w:rPr>
@@ -400,7 +402,7 @@
         <w:rPr>
           <w:noProof/>
         </w:rPr>
-        <w:instrText xml:space="preserve"> PAGEREF _Toc255543495 \h </w:instrText>
+        <w:instrText xml:space="preserve"> PAGEREF _Toc255557372 \h </w:instrText>
       </w:r>
       <w:r>
         <w:rPr>
@@ -418,6 +420,249 @@
           <w:noProof/>
         </w:rPr>
         <w:t>3</w:t>
+      </w:r>
+      <w:r>
+        <w:rPr>
+          <w:noProof/>
+        </w:rPr>
+        <w:fldChar w:fldCharType="end"/>
+      </w:r>
+    </w:p>
+    <w:p>
+      <w:pPr>
+        <w:pStyle w:val="TOC1"/>
+        <w:tabs>
+          <w:tab w:val="left" w:pos="373"/>
+          <w:tab w:val="right" w:leader="dot" w:pos="9771"/>
+        </w:tabs>
+        <w:rPr>
+          <w:rFonts w:asciiTheme="minorHAnsi" w:eastAsiaTheme="minorEastAsia" w:hAnsiTheme="minorHAnsi" w:cstheme="minorBidi"/>
+          <w:b w:val="0"/>
+          <w:bCs w:val="0"/>
+          <w:caps w:val="0"/>
+          <w:noProof/>
+          <w:lang w:val="en-US" w:eastAsia="ja-JP"/>
+        </w:rPr>
+      </w:pPr>
+      <w:r>
+        <w:rPr>
+          <w:noProof/>
+        </w:rPr>
+        <w:t>3</w:t>
+      </w:r>
+      <w:r>
+        <w:rPr>
+          <w:rFonts w:asciiTheme="minorHAnsi" w:eastAsiaTheme="minorEastAsia" w:hAnsiTheme="minorHAnsi" w:cstheme="minorBidi"/>
+          <w:b w:val="0"/>
+          <w:bCs w:val="0"/>
+          <w:caps w:val="0"/>
+          <w:noProof/>
+          <w:lang w:val="en-US" w:eastAsia="ja-JP"/>
+        </w:rPr>
+        <w:tab/>
+      </w:r>
+      <w:r>
+        <w:rPr>
+          <w:noProof/>
+        </w:rPr>
+        <w:t>Add a 3D character to your scene</w:t>
+      </w:r>
+      <w:r>
+        <w:rPr>
+          <w:noProof/>
+        </w:rPr>
+        <w:tab/>
+      </w:r>
+      <w:r>
+        <w:rPr>
+          <w:noProof/>
+        </w:rPr>
+        <w:fldChar w:fldCharType="begin"/>
+      </w:r>
+      <w:r>
+        <w:rPr>
+          <w:noProof/>
+        </w:rPr>
+        <w:instrText xml:space="preserve"> PAGEREF _Toc255557373 \h </w:instrText>
+      </w:r>
+      <w:r>
+        <w:rPr>
+          <w:noProof/>
+        </w:rPr>
+      </w:r>
+      <w:r>
+        <w:rPr>
+          <w:noProof/>
+        </w:rPr>
+        <w:fldChar w:fldCharType="separate"/>
+      </w:r>
+      <w:r>
+        <w:rPr>
+          <w:noProof/>
+        </w:rPr>
+        <w:t>5</w:t>
+      </w:r>
+      <w:r>
+        <w:rPr>
+          <w:noProof/>
+        </w:rPr>
+        <w:fldChar w:fldCharType="end"/>
+      </w:r>
+    </w:p>
+    <w:p>
+      <w:pPr>
+        <w:pStyle w:val="TOC1"/>
+        <w:tabs>
+          <w:tab w:val="left" w:pos="373"/>
+          <w:tab w:val="right" w:leader="dot" w:pos="9771"/>
+        </w:tabs>
+        <w:rPr>
+          <w:rFonts w:asciiTheme="minorHAnsi" w:eastAsiaTheme="minorEastAsia" w:hAnsiTheme="minorHAnsi" w:cstheme="minorBidi"/>
+          <w:b w:val="0"/>
+          <w:bCs w:val="0"/>
+          <w:caps w:val="0"/>
+          <w:noProof/>
+          <w:lang w:val="en-US" w:eastAsia="ja-JP"/>
+        </w:rPr>
+      </w:pPr>
+      <w:r>
+        <w:rPr>
+          <w:noProof/>
+        </w:rPr>
+        <w:t>4</w:t>
+      </w:r>
+      <w:r>
+        <w:rPr>
+          <w:rFonts w:asciiTheme="minorHAnsi" w:eastAsiaTheme="minorEastAsia" w:hAnsiTheme="minorHAnsi" w:cstheme="minorBidi"/>
+          <w:b w:val="0"/>
+          <w:bCs w:val="0"/>
+          <w:caps w:val="0"/>
+          <w:noProof/>
+          <w:lang w:val="en-US" w:eastAsia="ja-JP"/>
+        </w:rPr>
+        <w:tab/>
+      </w:r>
+      <w:r>
+        <w:rPr>
+          <w:noProof/>
+        </w:rPr>
+        <w:t>Add a sky-box to the camera and some ‘dirt’ to your terrain</w:t>
+      </w:r>
+      <w:r>
+        <w:rPr>
+          <w:noProof/>
+        </w:rPr>
+        <w:tab/>
+      </w:r>
+      <w:r>
+        <w:rPr>
+          <w:noProof/>
+        </w:rPr>
+        <w:fldChar w:fldCharType="begin"/>
+      </w:r>
+      <w:r>
+        <w:rPr>
+          <w:noProof/>
+        </w:rPr>
+        <w:instrText xml:space="preserve"> PAGEREF _Toc255557374 \h </w:instrText>
+      </w:r>
+      <w:r>
+        <w:rPr>
+          <w:noProof/>
+        </w:rPr>
+      </w:r>
+      <w:r>
+        <w:rPr>
+          <w:noProof/>
+        </w:rPr>
+        <w:fldChar w:fldCharType="separate"/>
+      </w:r>
+      <w:r>
+        <w:rPr>
+          <w:noProof/>
+        </w:rPr>
+        <w:t>6</w:t>
+      </w:r>
+      <w:r>
+        <w:rPr>
+          <w:noProof/>
+        </w:rPr>
+        <w:fldChar w:fldCharType="end"/>
+      </w:r>
+    </w:p>
+    <w:p>
+      <w:pPr>
+        <w:pStyle w:val="TOC1"/>
+        <w:tabs>
+          <w:tab w:val="left" w:pos="373"/>
+          <w:tab w:val="right" w:leader="dot" w:pos="9771"/>
+        </w:tabs>
+        <w:rPr>
+          <w:rFonts w:asciiTheme="minorHAnsi" w:eastAsiaTheme="minorEastAsia" w:hAnsiTheme="minorHAnsi" w:cstheme="minorBidi"/>
+          <w:b w:val="0"/>
+          <w:bCs w:val="0"/>
+          <w:caps w:val="0"/>
+          <w:noProof/>
+          <w:lang w:val="en-US" w:eastAsia="ja-JP"/>
+        </w:rPr>
+      </w:pPr>
+      <w:r>
+        <w:rPr>
+          <w:noProof/>
+        </w:rPr>
+        <w:t>5</w:t>
+      </w:r>
+      <w:r>
+        <w:rPr>
+          <w:rFonts w:asciiTheme="minorHAnsi" w:eastAsiaTheme="minorEastAsia" w:hAnsiTheme="minorHAnsi" w:cstheme="minorBidi"/>
+          <w:b w:val="0"/>
+          <w:bCs w:val="0"/>
+          <w:caps w:val="0"/>
+          <w:noProof/>
+          <w:lang w:val="en-US" w:eastAsia="ja-JP"/>
+        </w:rPr>
+        <w:tab/>
+      </w:r>
+      <w:r>
+        <w:rPr>
+          <w:noProof/>
+        </w:rPr>
+        <w:t>Fix the animations on the handyman</w:t>
+      </w:r>
+      <w:r>
+        <w:rPr>
+          <w:noProof/>
+        </w:rPr>
+        <w:tab/>
+      </w:r>
+      <w:r>
+        <w:rPr>
+          <w:noProof/>
+        </w:rPr>
+        <w:fldChar w:fldCharType="begin"/>
+      </w:r>
+      <w:r>
+        <w:rPr>
+          <w:noProof/>
+        </w:rPr>
+        <w:instrText xml:space="preserve"> PAGEREF _Toc255557375 \h </w:instrText>
+      </w:r>
+      <w:r>
+        <w:rPr>
+          <w:noProof/>
+        </w:rPr>
+      </w:r>
+      <w:r>
+        <w:rPr>
+          <w:noProof/>
+        </w:rPr>
+        <w:fldChar w:fldCharType="separate"/>
+      </w:r>
+      <w:r>
+        <w:rPr>
+          <w:noProof/>
+        </w:rPr>
+        <w:t>8</w:t>
       </w:r>
       <w:r>
         <w:rPr>
@@ -460,12 +705,12 @@
         <w:pageBreakBefore/>
         <w:ind w:left="431" w:hanging="431"/>
       </w:pPr>
-      <w:bookmarkStart w:id="0" w:name="_Toc255543494"/>
+      <w:bookmarkStart w:id="1" w:name="_Toc255557371"/>
       <w:r>
         <w:lastRenderedPageBreak/>
         <w:t>Create a new project, with some useful Unity-provided packages</w:t>
       </w:r>
-      <w:bookmarkEnd w:id="0"/>
+      <w:bookmarkEnd w:id="1"/>
     </w:p>
     <w:p>
       <w:pPr>
@@ -489,7 +734,6 @@
           <w:numId w:val="33"/>
         </w:numPr>
       </w:pPr>
-      <w:proofErr w:type="spellStart"/>
       <w:r>
         <w:t>Terrains</w:t>
       </w:r>
@@ -502,6 +746,7 @@
           <w:numId w:val="33"/>
         </w:numPr>
       </w:pPr>
+      <w:proofErr w:type="spellStart"/>
       <w:proofErr w:type="gramStart"/>
       <w:r>
         <w:t>landscanpe</w:t>
@@ -915,12 +1160,12 @@
         <w:pageBreakBefore/>
         <w:ind w:left="431" w:hanging="431"/>
       </w:pPr>
-      <w:bookmarkStart w:id="1" w:name="_Toc255543495"/>
+      <w:bookmarkStart w:id="2" w:name="_Toc255557372"/>
       <w:r>
         <w:lastRenderedPageBreak/>
         <w:t>Create basic 3D scene with light and terrain</w:t>
       </w:r>
-      <w:bookmarkEnd w:id="1"/>
+      <w:bookmarkEnd w:id="2"/>
     </w:p>
     <w:p>
       <w:pPr>
@@ -1431,10 +1676,12 @@
         <w:pageBreakBefore/>
         <w:ind w:left="431" w:hanging="431"/>
       </w:pPr>
+      <w:bookmarkStart w:id="3" w:name="_Toc255557373"/>
       <w:r>
         <w:lastRenderedPageBreak/>
         <w:t>Add a 3D character to your scene</w:t>
       </w:r>
+      <w:bookmarkEnd w:id="3"/>
     </w:p>
     <w:p>
       <w:pPr>
@@ -1701,10 +1948,12 @@
         <w:pageBreakBefore/>
         <w:ind w:left="431" w:hanging="431"/>
       </w:pPr>
+      <w:bookmarkStart w:id="4" w:name="_Toc255557374"/>
       <w:r>
         <w:lastRenderedPageBreak/>
         <w:t>Add a sky-box to the camera and some ‘dirt’ to your terrain</w:t>
       </w:r>
+      <w:bookmarkEnd w:id="4"/>
     </w:p>
     <w:p>
       <w:pPr>
@@ -1765,10 +2014,7 @@
         <w:t>Inspector</w:t>
       </w:r>
       <w:r>
-        <w:t xml:space="preserve"> </w:t>
-      </w:r>
-      <w:r>
-        <w:t xml:space="preserve">add component: </w:t>
+        <w:t xml:space="preserve"> add component: </w:t>
       </w:r>
       <w:r>
         <w:tab/>
@@ -1952,10 +2198,7 @@
         <w:t>Inspector</w:t>
       </w:r>
       <w:r>
-        <w:t xml:space="preserve"> </w:t>
-      </w:r>
-      <w:r>
-        <w:t>for the Terrain (Script) component, select the Paint Texture (paintbrush) icon</w:t>
+        <w:t xml:space="preserve"> for the Terrain (Script) component, select the Paint Texture (paintbrush) icon</w:t>
       </w:r>
     </w:p>
     <w:p>
@@ -2159,10 +2402,7 @@
     </w:p>
     <w:p>
       <w:r>
-        <w:t>Run your game</w:t>
-      </w:r>
-      <w:r>
-        <w:t>. Now you should have much better feeling of solid ground and movement and distance …</w:t>
+        <w:t>Run your game. Now you should have much better feeling of solid ground and movement and distance …</w:t>
       </w:r>
     </w:p>
     <w:p>
@@ -2228,11 +2468,337 @@
           </wp:inline>
         </w:drawing>
       </w:r>
-      <w:bookmarkStart w:id="2" w:name="_GoBack"/>
-      <w:bookmarkEnd w:id="2"/>
-    </w:p>
+    </w:p>
+    <w:p>
+      <w:pPr>
+        <w:pStyle w:val="Heading1"/>
+        <w:pageBreakBefore/>
+        <w:ind w:left="431" w:hanging="431"/>
+      </w:pPr>
+      <w:bookmarkStart w:id="5" w:name="_Toc255557375"/>
+      <w:r>
+        <w:lastRenderedPageBreak/>
+        <w:t>Fix the animations on the handyman</w:t>
+      </w:r>
+      <w:bookmarkEnd w:id="5"/>
+    </w:p>
+    <w:p>
+      <w:pPr>
+        <w:pStyle w:val="Heading2"/>
+        <w:keepNext w:val="0"/>
+      </w:pPr>
+      <w:r>
+        <w:t>Assign the missing animations</w:t>
+      </w:r>
+      <w:r>
+        <w:t xml:space="preserve"> – METHOD 1 - if few animations in your project</w:t>
+      </w:r>
+    </w:p>
+    <w:p>
+      <w:r>
+        <w:t>(</w:t>
+      </w:r>
+      <w:proofErr w:type="gramStart"/>
+      <w:r>
+        <w:t>if</w:t>
+      </w:r>
+      <w:proofErr w:type="gramEnd"/>
+      <w:r>
+        <w:t xml:space="preserve"> there are only a few animations in your project, this is the fastest way to assign these animations…)</w:t>
+      </w:r>
+    </w:p>
+    <w:p>
+      <w:r>
+        <w:t>Do the following:</w:t>
+      </w:r>
+    </w:p>
+    <w:p>
+      <w:pPr>
+        <w:pStyle w:val="ListParagraph"/>
+        <w:numPr>
+          <w:ilvl w:val="0"/>
+          <w:numId w:val="34"/>
+        </w:numPr>
+      </w:pPr>
+      <w:r>
+        <w:t xml:space="preserve">Select the </w:t>
+      </w:r>
+      <w:r>
+        <w:rPr>
+          <w:b/>
+        </w:rPr>
+        <w:t>3rd Person Controller</w:t>
+      </w:r>
+      <w:r>
+        <w:t xml:space="preserve"> in the </w:t>
+      </w:r>
+      <w:r>
+        <w:rPr>
+          <w:b/>
+        </w:rPr>
+        <w:t>Hierarchy</w:t>
+      </w:r>
+    </w:p>
+    <w:p>
+      <w:pPr>
+        <w:pStyle w:val="ListParagraph"/>
+        <w:numPr>
+          <w:ilvl w:val="0"/>
+          <w:numId w:val="34"/>
+        </w:numPr>
+      </w:pPr>
+      <w:r>
+        <w:t xml:space="preserve">In the </w:t>
+      </w:r>
+      <w:r>
+        <w:rPr>
+          <w:b/>
+        </w:rPr>
+        <w:t xml:space="preserve">Inspector </w:t>
+      </w:r>
+      <w:r>
+        <w:t xml:space="preserve">click the ‘target’ circle to the right of the </w:t>
+      </w:r>
+      <w:r>
+        <w:rPr>
+          <w:b/>
+        </w:rPr>
+        <w:t>Idle Animation</w:t>
+      </w:r>
+      <w:r>
+        <w:t xml:space="preserve"> slot</w:t>
+      </w:r>
+    </w:p>
+    <w:p>
+      <w:pPr>
+        <w:pStyle w:val="ListParagraph"/>
+        <w:numPr>
+          <w:ilvl w:val="0"/>
+          <w:numId w:val="34"/>
+        </w:numPr>
+      </w:pPr>
+      <w:r>
+        <w:t xml:space="preserve">Double-click the </w:t>
+      </w:r>
+      <w:r>
+        <w:rPr>
+          <w:b/>
+        </w:rPr>
+        <w:t xml:space="preserve">“idle” </w:t>
+      </w:r>
+      <w:proofErr w:type="spellStart"/>
+      <w:r>
+        <w:t>animaton</w:t>
+      </w:r>
+      <w:proofErr w:type="spellEnd"/>
+      <w:r>
+        <w:t xml:space="preserve"> from the popup window</w:t>
+      </w:r>
+    </w:p>
+    <w:p>
+      <w:pPr>
+        <w:pStyle w:val="ListParagraph"/>
+        <w:numPr>
+          <w:ilvl w:val="0"/>
+          <w:numId w:val="34"/>
+        </w:numPr>
+      </w:pPr>
+      <w:r>
+        <w:t>Do the same for run, walk, jump</w:t>
+      </w:r>
+    </w:p>
+    <w:p>
+      <w:pPr>
+        <w:jc w:val="center"/>
+      </w:pPr>
+      <w:r>
+        <w:rPr>
+          <w:noProof/>
+          <w:lang w:val="en-US"/>
+        </w:rPr>
+        <w:drawing>
+          <wp:inline distT="0" distB="0" distL="0" distR="0" wp14:anchorId="176E1B59" wp14:editId="26A83849">
+            <wp:extent cx="4344859" cy="3343225"/>
+            <wp:effectExtent l="0" t="0" r="0" b="10160"/>
+            <wp:docPr id="15" name="Picture 15" descr="Macintosh HD:Users:matt:Copy:2014_TEACHING:comp2_IMMedia:gravity-guy2D:figures3D:gg031_assign_anims.png"/>
+            <wp:cNvGraphicFramePr>
+              <a:graphicFrameLocks xmlns:a="http://schemas.openxmlformats.org/drawingml/2006/main" noChangeAspect="1"/>
+            </wp:cNvGraphicFramePr>
+            <a:graphic xmlns:a="http://schemas.openxmlformats.org/drawingml/2006/main">
+              <a:graphicData uri="http://schemas.openxmlformats.org/drawingml/2006/picture">
+                <pic:pic xmlns:pic="http://schemas.openxmlformats.org/drawingml/2006/picture">
+                  <pic:nvPicPr>
+                    <pic:cNvPr id="0" name="Picture 4" descr="Macintosh HD:Users:matt:Copy:2014_TEACHING:comp2_IMMedia:gravity-guy2D:figures3D:gg031_assign_anims.png"/>
+                    <pic:cNvPicPr>
+                      <a:picLocks noChangeAspect="1" noChangeArrowheads="1"/>
+                    </pic:cNvPicPr>
+                  </pic:nvPicPr>
+                  <pic:blipFill>
+                    <a:blip r:embed="rId20">
+                      <a:extLst>
+                        <a:ext uri="{28A0092B-C50C-407E-A947-70E740481C1C}">
+                          <a14:useLocalDpi xmlns:a14="http://schemas.microsoft.com/office/drawing/2010/main" val="0"/>
+                        </a:ext>
+                      </a:extLst>
+                    </a:blip>
+                    <a:srcRect/>
+                    <a:stretch>
+                      <a:fillRect/>
+                    </a:stretch>
+                  </pic:blipFill>
+                  <pic:spPr bwMode="auto">
+                    <a:xfrm>
+                      <a:off x="0" y="0"/>
+                      <a:ext cx="4345062" cy="3343381"/>
+                    </a:xfrm>
+                    <a:prstGeom prst="rect">
+                      <a:avLst/>
+                    </a:prstGeom>
+                    <a:noFill/>
+                    <a:ln>
+                      <a:noFill/>
+                    </a:ln>
+                  </pic:spPr>
+                </pic:pic>
+              </a:graphicData>
+            </a:graphic>
+          </wp:inline>
+        </w:drawing>
+      </w:r>
+    </w:p>
+    <w:p>
+      <w:pPr>
+        <w:pStyle w:val="Heading2"/>
+        <w:keepNext w:val="0"/>
+      </w:pPr>
+      <w:r>
+        <w:t>Assign the missing animations – METHOD 2 – step-by-step</w:t>
+      </w:r>
+    </w:p>
+    <w:p>
+      <w:r>
+        <w:t>Do the following:</w:t>
+      </w:r>
+    </w:p>
+    <w:p>
+      <w:pPr>
+        <w:pStyle w:val="ListParagraph"/>
+        <w:numPr>
+          <w:ilvl w:val="0"/>
+          <w:numId w:val="34"/>
+        </w:numPr>
+      </w:pPr>
+      <w:r>
+        <w:t xml:space="preserve">Select the </w:t>
+      </w:r>
+      <w:r>
+        <w:rPr>
+          <w:b/>
+        </w:rPr>
+        <w:t>3rd Person Controller</w:t>
+      </w:r>
+      <w:r>
+        <w:t xml:space="preserve"> in the </w:t>
+      </w:r>
+      <w:r>
+        <w:rPr>
+          <w:b/>
+        </w:rPr>
+        <w:t>Hierarchy</w:t>
+      </w:r>
+    </w:p>
+    <w:p>
+      <w:pPr>
+        <w:pStyle w:val="ListParagraph"/>
+        <w:numPr>
+          <w:ilvl w:val="0"/>
+          <w:numId w:val="34"/>
+        </w:numPr>
+      </w:pPr>
+      <w:r>
+        <w:t xml:space="preserve">In the </w:t>
+      </w:r>
+      <w:r>
+        <w:rPr>
+          <w:b/>
+        </w:rPr>
+        <w:t xml:space="preserve">Project panel </w:t>
+      </w:r>
+      <w:r>
+        <w:t>select folder:</w:t>
+      </w:r>
+      <w:r>
+        <w:tab/>
+      </w:r>
+      <w:r>
+        <w:rPr>
+          <w:b/>
+        </w:rPr>
+        <w:t xml:space="preserve">Assets | </w:t>
+      </w:r>
+    </w:p>
+    <w:p>
+      <w:pPr>
+        <w:jc w:val="center"/>
+      </w:pPr>
+      <w:r>
+        <w:rPr>
+          <w:noProof/>
+          <w:lang w:val="en-US"/>
+        </w:rPr>
+        <w:drawing>
+          <wp:inline distT="0" distB="0" distL="0" distR="0" wp14:anchorId="2BFBC57F" wp14:editId="3F6E1083">
+            <wp:extent cx="4565227" cy="3662272"/>
+            <wp:effectExtent l="0" t="0" r="6985" b="0"/>
+            <wp:docPr id="8" name="Picture 8" descr="Macintosh HD:Users:matt:Copy:2014_TEACHING:comp2_IMMedia:gravity-guy2D:figures3D:gg030_located_animatons.png"/>
+            <wp:cNvGraphicFramePr>
+              <a:graphicFrameLocks xmlns:a="http://schemas.openxmlformats.org/drawingml/2006/main" noChangeAspect="1"/>
+            </wp:cNvGraphicFramePr>
+            <a:graphic xmlns:a="http://schemas.openxmlformats.org/drawingml/2006/main">
+              <a:graphicData uri="http://schemas.openxmlformats.org/drawingml/2006/picture">
+                <pic:pic xmlns:pic="http://schemas.openxmlformats.org/drawingml/2006/picture">
+                  <pic:nvPicPr>
+                    <pic:cNvPr id="0" name="Picture 1" descr="Macintosh HD:Users:matt:Copy:2014_TEACHING:comp2_IMMedia:gravity-guy2D:figures3D:gg030_located_animatons.png"/>
+                    <pic:cNvPicPr>
+                      <a:picLocks noChangeAspect="1" noChangeArrowheads="1"/>
+                    </pic:cNvPicPr>
+                  </pic:nvPicPr>
+                  <pic:blipFill>
+                    <a:blip r:embed="rId21">
+                      <a:extLst>
+                        <a:ext uri="{28A0092B-C50C-407E-A947-70E740481C1C}">
+                          <a14:useLocalDpi xmlns:a14="http://schemas.microsoft.com/office/drawing/2010/main" val="0"/>
+                        </a:ext>
+                      </a:extLst>
+                    </a:blip>
+                    <a:srcRect/>
+                    <a:stretch>
+                      <a:fillRect/>
+                    </a:stretch>
+                  </pic:blipFill>
+                  <pic:spPr bwMode="auto">
+                    <a:xfrm>
+                      <a:off x="0" y="0"/>
+                      <a:ext cx="4565419" cy="3662426"/>
+                    </a:xfrm>
+                    <a:prstGeom prst="rect">
+                      <a:avLst/>
+                    </a:prstGeom>
+                    <a:noFill/>
+                    <a:ln>
+                      <a:noFill/>
+                    </a:ln>
+                  </pic:spPr>
+                </pic:pic>
+              </a:graphicData>
+            </a:graphic>
+          </wp:inline>
+        </w:drawing>
+      </w:r>
+    </w:p>
+    <w:p/>
     <w:sectPr>
-      <w:footerReference w:type="default" r:id="rId20"/>
+      <w:footerReference w:type="default" r:id="rId22"/>
       <w:type w:val="continuous"/>
       <w:pgSz w:w="11906" w:h="16838"/>
       <w:pgMar w:top="426" w:right="991" w:bottom="568" w:left="1134" w:header="720" w:footer="377" w:gutter="0"/>
@@ -2365,16 +2931,31 @@
       </w:rPr>
       <w:t xml:space="preserve"> of </w:t>
     </w:r>
-    <w:fldSimple w:instr=" NUMPAGES  \* MERGEFORMAT ">
-      <w:r>
-        <w:rPr>
-          <w:b/>
-          <w:noProof/>
-          <w:snapToGrid w:val="0"/>
-        </w:rPr>
-        <w:t>7</w:t>
-      </w:r>
-    </w:fldSimple>
+    <w:r>
+      <w:fldChar w:fldCharType="begin"/>
+    </w:r>
+    <w:r>
+      <w:instrText xml:space="preserve"> NUMPAGES  \* MERGEFORMAT </w:instrText>
+    </w:r>
+    <w:r>
+      <w:fldChar w:fldCharType="separate"/>
+    </w:r>
+    <w:r>
+      <w:rPr>
+        <w:b/>
+        <w:noProof/>
+        <w:snapToGrid w:val="0"/>
+      </w:rPr>
+      <w:t>8</w:t>
+    </w:r>
+    <w:r>
+      <w:rPr>
+        <w:b/>
+        <w:noProof/>
+        <w:snapToGrid w:val="0"/>
+      </w:rPr>
+      <w:fldChar w:fldCharType="end"/>
+    </w:r>
   </w:p>
 </w:ftr>
 </file>
@@ -8369,7 +8950,7 @@
 </file>
 
 <file path=customXml/itemProps1.xml><?xml version="1.0" encoding="utf-8"?>
-<ds:datastoreItem xmlns:ds="http://schemas.openxmlformats.org/officeDocument/2006/customXml" ds:itemID="{731537F9-B4B5-074F-8E84-5B182D107FDE}">
+<ds:datastoreItem xmlns:ds="http://schemas.openxmlformats.org/officeDocument/2006/customXml" ds:itemID="{3FA38753-21EA-794A-954B-5C7948A91620}">
   <ds:schemaRefs>
     <ds:schemaRef ds:uri="http://schemas.openxmlformats.org/officeDocument/2006/bibliography"/>
   </ds:schemaRefs>

</xml_diff>